<commit_message>
added usability and barcode testing
</commit_message>
<xml_diff>
--- a/Test Report/barcodeTable.docx
+++ b/Test Report/barcodeTable.docx
@@ -226,16 +226,7 @@
           <w:p/>
           <w:p>
             <w:r>
-              <w:t>M</w:t>
-            </w:r>
-            <w:r>
-              <w:t>essage</w:t>
-            </w:r>
-            <w:r>
-              <w:t xml:space="preserve">: </w:t>
-            </w:r>
-            <w:r>
-              <w:t xml:space="preserve">  </w:t>
+              <w:t xml:space="preserve">Message:   </w:t>
             </w:r>
           </w:p>
           <w:p>
@@ -355,10 +346,7 @@
           </w:tcPr>
           <w:p>
             <w:r>
-              <w:t>Scan corrupt barcode</w:t>
-            </w:r>
-            <w:r>
-              <w:t xml:space="preserve"> – third attempt</w:t>
+              <w:t>Scan corrupt barcode – third attempt</w:t>
             </w:r>
           </w:p>
         </w:tc>
@@ -388,13 +376,7 @@
           </w:tcPr>
           <w:p>
             <w:r>
-              <w:t>Barcode scanning page with message reading,  “</w:t>
-            </w:r>
-            <w:r>
-              <w:t>Please contact waiter</w:t>
-            </w:r>
-            <w:r>
-              <w:t xml:space="preserve">” </w:t>
+              <w:t xml:space="preserve">Barcode scanning page with message reading,  “Please contact waiter” </w:t>
             </w:r>
           </w:p>
         </w:tc>
@@ -447,10 +429,7 @@
           </w:tcPr>
           <w:p>
             <w:r>
-              <w:t>Scan random picture</w:t>
-            </w:r>
-            <w:r>
-              <w:t xml:space="preserve"> – third attempt</w:t>
+              <w:t>Scan random picture – third attempt</w:t>
             </w:r>
           </w:p>
         </w:tc>
@@ -512,6 +491,607 @@
           <w:p>
             <w:r>
               <w:t>PASS</w:t>
+            </w:r>
+          </w:p>
+        </w:tc>
+      </w:tr>
+    </w:tbl>
+    <w:p/>
+    <w:p/>
+    <w:tbl>
+      <w:tblPr>
+        <w:tblStyle w:val="TableGrid"/>
+        <w:tblW w:w="12899" w:type="dxa"/>
+        <w:tblInd w:w="-1168" w:type="dxa"/>
+        <w:tblLayout w:type="fixed"/>
+        <w:tblLook w:val="04A0" w:firstRow="1" w:lastRow="0" w:firstColumn="1" w:lastColumn="0" w:noHBand="0" w:noVBand="1"/>
+      </w:tblPr>
+      <w:tblGrid>
+        <w:gridCol w:w="5245"/>
+        <w:gridCol w:w="1276"/>
+        <w:gridCol w:w="1134"/>
+        <w:gridCol w:w="992"/>
+        <w:gridCol w:w="851"/>
+        <w:gridCol w:w="1134"/>
+        <w:gridCol w:w="2267"/>
+      </w:tblGrid>
+      <w:tr>
+        <w:tc>
+          <w:tcPr>
+            <w:tcW w:w="5245" w:type="dxa"/>
+          </w:tcPr>
+          <w:p>
+            <w:r>
+              <w:t>Case</w:t>
+            </w:r>
+          </w:p>
+        </w:tc>
+        <w:tc>
+          <w:tcPr>
+            <w:tcW w:w="1276" w:type="dxa"/>
+          </w:tcPr>
+          <w:p>
+            <w:r>
+              <w:t>Strongly Disagree</w:t>
+            </w:r>
+          </w:p>
+        </w:tc>
+        <w:tc>
+          <w:tcPr>
+            <w:tcW w:w="1134" w:type="dxa"/>
+          </w:tcPr>
+          <w:p>
+            <w:r>
+              <w:t>Disagree</w:t>
+            </w:r>
+          </w:p>
+        </w:tc>
+        <w:tc>
+          <w:tcPr>
+            <w:tcW w:w="992" w:type="dxa"/>
+          </w:tcPr>
+          <w:p>
+            <w:r>
+              <w:t>Neutral</w:t>
+            </w:r>
+          </w:p>
+        </w:tc>
+        <w:tc>
+          <w:tcPr>
+            <w:tcW w:w="851" w:type="dxa"/>
+          </w:tcPr>
+          <w:p>
+            <w:r>
+              <w:t>Agree</w:t>
+            </w:r>
+          </w:p>
+        </w:tc>
+        <w:tc>
+          <w:tcPr>
+            <w:tcW w:w="1134" w:type="dxa"/>
+          </w:tcPr>
+          <w:p>
+            <w:r>
+              <w:t>Strongly Agree</w:t>
+            </w:r>
+          </w:p>
+        </w:tc>
+        <w:tc>
+          <w:tcPr>
+            <w:tcW w:w="2267" w:type="dxa"/>
+          </w:tcPr>
+          <w:p>
+            <w:r>
+              <w:t>Average</w:t>
+            </w:r>
+          </w:p>
+        </w:tc>
+      </w:tr>
+      <w:tr>
+        <w:tc>
+          <w:tcPr>
+            <w:tcW w:w="5245" w:type="dxa"/>
+          </w:tcPr>
+          <w:p>
+            <w:r>
+              <w:t>Complete task quickly</w:t>
+            </w:r>
+          </w:p>
+        </w:tc>
+        <w:tc>
+          <w:tcPr>
+            <w:tcW w:w="1276" w:type="dxa"/>
+          </w:tcPr>
+          <w:p>
+            <w:r>
+              <w:t>1</w:t>
+            </w:r>
+          </w:p>
+        </w:tc>
+        <w:tc>
+          <w:tcPr>
+            <w:tcW w:w="1134" w:type="dxa"/>
+          </w:tcPr>
+          <w:p>
+            <w:r>
+              <w:t>2</w:t>
+            </w:r>
+          </w:p>
+        </w:tc>
+        <w:tc>
+          <w:tcPr>
+            <w:tcW w:w="992" w:type="dxa"/>
+          </w:tcPr>
+          <w:p>
+            <w:r>
+              <w:t>0</w:t>
+            </w:r>
+          </w:p>
+        </w:tc>
+        <w:tc>
+          <w:tcPr>
+            <w:tcW w:w="851" w:type="dxa"/>
+          </w:tcPr>
+          <w:p>
+            <w:r>
+              <w:t>3</w:t>
+            </w:r>
+          </w:p>
+        </w:tc>
+        <w:tc>
+          <w:tcPr>
+            <w:tcW w:w="1134" w:type="dxa"/>
+          </w:tcPr>
+          <w:p>
+            <w:r>
+              <w:t>0</w:t>
+            </w:r>
+          </w:p>
+        </w:tc>
+        <w:tc>
+          <w:tcPr>
+            <w:tcW w:w="2267" w:type="dxa"/>
+          </w:tcPr>
+          <w:p>
+            <w:r>
+              <w:t>Neutral</w:t>
+            </w:r>
+          </w:p>
+        </w:tc>
+      </w:tr>
+      <w:tr>
+        <w:tc>
+          <w:tcPr>
+            <w:tcW w:w="5245" w:type="dxa"/>
+          </w:tcPr>
+          <w:p>
+            <w:r>
+              <w:t>Easy to learn</w:t>
+            </w:r>
+          </w:p>
+        </w:tc>
+        <w:tc>
+          <w:tcPr>
+            <w:tcW w:w="1276" w:type="dxa"/>
+          </w:tcPr>
+          <w:p>
+            <w:r>
+              <w:t>0</w:t>
+            </w:r>
+          </w:p>
+        </w:tc>
+        <w:tc>
+          <w:tcPr>
+            <w:tcW w:w="1134" w:type="dxa"/>
+          </w:tcPr>
+          <w:p>
+            <w:r>
+              <w:t>2</w:t>
+            </w:r>
+          </w:p>
+        </w:tc>
+        <w:tc>
+          <w:tcPr>
+            <w:tcW w:w="992" w:type="dxa"/>
+          </w:tcPr>
+          <w:p>
+            <w:r>
+              <w:t>1</w:t>
+            </w:r>
+          </w:p>
+        </w:tc>
+        <w:tc>
+          <w:tcPr>
+            <w:tcW w:w="851" w:type="dxa"/>
+          </w:tcPr>
+          <w:p>
+            <w:r>
+              <w:t>1</w:t>
+            </w:r>
+          </w:p>
+        </w:tc>
+        <w:tc>
+          <w:tcPr>
+            <w:tcW w:w="1134" w:type="dxa"/>
+          </w:tcPr>
+          <w:p>
+            <w:r>
+              <w:t>2</w:t>
+            </w:r>
+          </w:p>
+        </w:tc>
+        <w:tc>
+          <w:tcPr>
+            <w:tcW w:w="2267" w:type="dxa"/>
+          </w:tcPr>
+          <w:p>
+            <w:r>
+              <w:t>Agree</w:t>
+            </w:r>
+          </w:p>
+        </w:tc>
+      </w:tr>
+      <w:tr>
+        <w:tc>
+          <w:tcPr>
+            <w:tcW w:w="5245" w:type="dxa"/>
+          </w:tcPr>
+          <w:p>
+            <w:r>
+              <w:t>Prefer using Smart-Waiter over traditional menu</w:t>
+            </w:r>
+          </w:p>
+        </w:tc>
+        <w:tc>
+          <w:tcPr>
+            <w:tcW w:w="1276" w:type="dxa"/>
+          </w:tcPr>
+          <w:p>
+            <w:r>
+              <w:t>0</w:t>
+            </w:r>
+          </w:p>
+        </w:tc>
+        <w:tc>
+          <w:tcPr>
+            <w:tcW w:w="1134" w:type="dxa"/>
+          </w:tcPr>
+          <w:p>
+            <w:r>
+              <w:t>0</w:t>
+            </w:r>
+          </w:p>
+        </w:tc>
+        <w:tc>
+          <w:tcPr>
+            <w:tcW w:w="992" w:type="dxa"/>
+          </w:tcPr>
+          <w:p>
+            <w:r>
+              <w:t>2</w:t>
+            </w:r>
+          </w:p>
+        </w:tc>
+        <w:tc>
+          <w:tcPr>
+            <w:tcW w:w="851" w:type="dxa"/>
+          </w:tcPr>
+          <w:p>
+            <w:r>
+              <w:t>4</w:t>
+            </w:r>
+          </w:p>
+        </w:tc>
+        <w:tc>
+          <w:tcPr>
+            <w:tcW w:w="1134" w:type="dxa"/>
+          </w:tcPr>
+          <w:p>
+            <w:r>
+              <w:t>0</w:t>
+            </w:r>
+          </w:p>
+        </w:tc>
+        <w:tc>
+          <w:tcPr>
+            <w:tcW w:w="2267" w:type="dxa"/>
+          </w:tcPr>
+          <w:p>
+            <w:r>
+              <w:t>Agree</w:t>
+            </w:r>
+          </w:p>
+        </w:tc>
+      </w:tr>
+      <w:tr>
+        <w:tc>
+          <w:tcPr>
+            <w:tcW w:w="5245" w:type="dxa"/>
+          </w:tcPr>
+          <w:p>
+            <w:r>
+              <w:t>Interface of system is pleasant</w:t>
+            </w:r>
+          </w:p>
+        </w:tc>
+        <w:tc>
+          <w:tcPr>
+            <w:tcW w:w="1276" w:type="dxa"/>
+          </w:tcPr>
+          <w:p>
+            <w:r>
+              <w:t>2</w:t>
+            </w:r>
+          </w:p>
+        </w:tc>
+        <w:tc>
+          <w:tcPr>
+            <w:tcW w:w="1134" w:type="dxa"/>
+          </w:tcPr>
+          <w:p>
+            <w:r>
+              <w:t>3</w:t>
+            </w:r>
+          </w:p>
+        </w:tc>
+        <w:tc>
+          <w:tcPr>
+            <w:tcW w:w="992" w:type="dxa"/>
+          </w:tcPr>
+          <w:p>
+            <w:r>
+              <w:t>1</w:t>
+            </w:r>
+          </w:p>
+        </w:tc>
+        <w:tc>
+          <w:tcPr>
+            <w:tcW w:w="851" w:type="dxa"/>
+          </w:tcPr>
+          <w:p>
+            <w:r>
+              <w:t>0</w:t>
+            </w:r>
+          </w:p>
+        </w:tc>
+        <w:tc>
+          <w:tcPr>
+            <w:tcW w:w="1134" w:type="dxa"/>
+          </w:tcPr>
+          <w:p>
+            <w:r>
+              <w:t>0</w:t>
+            </w:r>
+          </w:p>
+        </w:tc>
+        <w:tc>
+          <w:tcPr>
+            <w:tcW w:w="2267" w:type="dxa"/>
+          </w:tcPr>
+          <w:p>
+            <w:r>
+              <w:t>Disagree</w:t>
+            </w:r>
+          </w:p>
+        </w:tc>
+      </w:tr>
+      <w:tr>
+        <w:tc>
+          <w:tcPr>
+            <w:tcW w:w="5245" w:type="dxa"/>
+          </w:tcPr>
+          <w:p>
+            <w:r>
+              <w:t>System has all functionalities and capabilities</w:t>
+            </w:r>
+          </w:p>
+        </w:tc>
+        <w:tc>
+          <w:tcPr>
+            <w:tcW w:w="1276" w:type="dxa"/>
+          </w:tcPr>
+          <w:p>
+            <w:r>
+              <w:t>1</w:t>
+            </w:r>
+          </w:p>
+        </w:tc>
+        <w:tc>
+          <w:tcPr>
+            <w:tcW w:w="1134" w:type="dxa"/>
+          </w:tcPr>
+          <w:p>
+            <w:r>
+              <w:t>4</w:t>
+            </w:r>
+          </w:p>
+        </w:tc>
+        <w:tc>
+          <w:tcPr>
+            <w:tcW w:w="992" w:type="dxa"/>
+          </w:tcPr>
+          <w:p>
+            <w:r>
+              <w:t>1</w:t>
+            </w:r>
+          </w:p>
+        </w:tc>
+        <w:tc>
+          <w:tcPr>
+            <w:tcW w:w="851" w:type="dxa"/>
+          </w:tcPr>
+          <w:p>
+            <w:r>
+              <w:t>0</w:t>
+            </w:r>
+          </w:p>
+        </w:tc>
+        <w:tc>
+          <w:tcPr>
+            <w:tcW w:w="1134" w:type="dxa"/>
+          </w:tcPr>
+          <w:p>
+            <w:r>
+              <w:t>0</w:t>
+            </w:r>
+          </w:p>
+        </w:tc>
+        <w:tc>
+          <w:tcPr>
+            <w:tcW w:w="2267" w:type="dxa"/>
+          </w:tcPr>
+          <w:p>
+            <w:proofErr w:type="spellStart"/>
+            <w:r>
+              <w:t>Diagree</w:t>
+            </w:r>
+            <w:proofErr w:type="spellEnd"/>
+          </w:p>
+        </w:tc>
+      </w:tr>
+      <w:tr>
+        <w:tc>
+          <w:tcPr>
+            <w:tcW w:w="5245" w:type="dxa"/>
+          </w:tcPr>
+          <w:p>
+            <w:r>
+              <w:t>I could recover easily and quickly</w:t>
+            </w:r>
+          </w:p>
+        </w:tc>
+        <w:tc>
+          <w:tcPr>
+            <w:tcW w:w="1276" w:type="dxa"/>
+          </w:tcPr>
+          <w:p>
+            <w:r>
+              <w:t>0</w:t>
+            </w:r>
+          </w:p>
+        </w:tc>
+        <w:tc>
+          <w:tcPr>
+            <w:tcW w:w="1134" w:type="dxa"/>
+          </w:tcPr>
+          <w:p>
+            <w:r>
+              <w:t>0</w:t>
+            </w:r>
+          </w:p>
+        </w:tc>
+        <w:tc>
+          <w:tcPr>
+            <w:tcW w:w="992" w:type="dxa"/>
+          </w:tcPr>
+          <w:p>
+            <w:r>
+              <w:t>2</w:t>
+            </w:r>
+          </w:p>
+        </w:tc>
+        <w:tc>
+          <w:tcPr>
+            <w:tcW w:w="851" w:type="dxa"/>
+          </w:tcPr>
+          <w:p>
+            <w:r>
+              <w:t>3</w:t>
+            </w:r>
+          </w:p>
+        </w:tc>
+        <w:tc>
+          <w:tcPr>
+            <w:tcW w:w="1134" w:type="dxa"/>
+          </w:tcPr>
+          <w:p>
+            <w:r>
+              <w:t>1</w:t>
+            </w:r>
+          </w:p>
+        </w:tc>
+        <w:tc>
+          <w:tcPr>
+            <w:tcW w:w="2267" w:type="dxa"/>
+          </w:tcPr>
+          <w:p>
+            <w:r>
+              <w:t>Agree</w:t>
+            </w:r>
+          </w:p>
+        </w:tc>
+      </w:tr>
+      <w:tr>
+        <w:trPr>
+          <w:trHeight w:val="343"/>
+        </w:trPr>
+        <w:tc>
+          <w:tcPr>
+            <w:tcW w:w="5245" w:type="dxa"/>
+          </w:tcPr>
+          <w:p>
+            <w:r>
+              <w:t>Overall, I was happy with the system</w:t>
+            </w:r>
+          </w:p>
+        </w:tc>
+        <w:tc>
+          <w:tcPr>
+            <w:tcW w:w="1276" w:type="dxa"/>
+          </w:tcPr>
+          <w:p>
+            <w:r>
+              <w:t>0</w:t>
+            </w:r>
+          </w:p>
+        </w:tc>
+        <w:tc>
+          <w:tcPr>
+            <w:tcW w:w="1134" w:type="dxa"/>
+          </w:tcPr>
+          <w:p>
+            <w:r>
+              <w:t>0</w:t>
+            </w:r>
+          </w:p>
+        </w:tc>
+        <w:tc>
+          <w:tcPr>
+            <w:tcW w:w="992" w:type="dxa"/>
+          </w:tcPr>
+          <w:p>
+            <w:r>
+              <w:t>2</w:t>
+            </w:r>
+          </w:p>
+        </w:tc>
+        <w:tc>
+          <w:tcPr>
+            <w:tcW w:w="851" w:type="dxa"/>
+          </w:tcPr>
+          <w:p>
+            <w:r>
+              <w:t>4</w:t>
+            </w:r>
+          </w:p>
+        </w:tc>
+        <w:tc>
+          <w:tcPr>
+            <w:tcW w:w="1134" w:type="dxa"/>
+          </w:tcPr>
+          <w:p>
+            <w:r>
+              <w:t>0</w:t>
+            </w:r>
+          </w:p>
+        </w:tc>
+        <w:tc>
+          <w:tcPr>
+            <w:tcW w:w="2267" w:type="dxa"/>
+          </w:tcPr>
+          <w:p>
+            <w:r>
+              <w:t>Agree</w:t>
             </w:r>
           </w:p>
         </w:tc>
@@ -690,7 +1270,6 @@
   <w:style w:type="character" w:default="1" w:styleId="DefaultParagraphFont">
     <w:name w:val="Default Paragraph Font"/>
     <w:uiPriority w:val="1"/>
-    <w:semiHidden/>
     <w:unhideWhenUsed/>
   </w:style>
   <w:style w:type="table" w:default="1" w:styleId="TableNormal">
@@ -899,7 +1478,6 @@
   <w:style w:type="character" w:default="1" w:styleId="DefaultParagraphFont">
     <w:name w:val="Default Paragraph Font"/>
     <w:uiPriority w:val="1"/>
-    <w:semiHidden/>
     <w:unhideWhenUsed/>
   </w:style>
   <w:style w:type="table" w:default="1" w:styleId="TableNormal">

</xml_diff>